<commit_message>
Added Reference on March Literature Review Documents
</commit_message>
<xml_diff>
--- a/Literature Review/March 2017 Literature Review .docx
+++ b/Literature Review/March 2017 Literature Review .docx
@@ -651,39 +651,7 @@
           <w:szCs w:val="24"/>
         </w:rPr>
         <w:lastRenderedPageBreak/>
-        <w:t>Title: Observe-mine-adopt (OMA):</w:t>
-      </w:r>
-      <w:r>
-        <w:rPr>
-          <w:rFonts w:ascii="Calibri" w:hAnsi="Calibri"/>
-          <w:sz w:val="24"/>
-          <w:szCs w:val="24"/>
-        </w:rPr>
-        <w:t xml:space="preserve"> </w:t>
-      </w:r>
-      <w:r>
-        <w:rPr>
-          <w:rFonts w:ascii="Calibri" w:hAnsi="Calibri"/>
-          <w:sz w:val="24"/>
-          <w:szCs w:val="24"/>
-        </w:rPr>
-        <w:t>an agile way to enhance</w:t>
-      </w:r>
-      <w:r>
-        <w:rPr>
-          <w:rFonts w:ascii="Calibri" w:hAnsi="Calibri"/>
-          <w:sz w:val="24"/>
-          <w:szCs w:val="24"/>
-        </w:rPr>
-        <w:t xml:space="preserve"> </w:t>
-      </w:r>
-      <w:r>
-        <w:rPr>
-          <w:rFonts w:ascii="Calibri" w:hAnsi="Calibri"/>
-          <w:sz w:val="24"/>
-          <w:szCs w:val="24"/>
-        </w:rPr>
-        <w:t>software maintainability</w:t>
+        <w:t>Title: Observe-mine-adopt (OMA): an agile way to enhance software maintainability</w:t>
       </w:r>
     </w:p>
     <w:p>
@@ -737,25 +705,7 @@
           <w:sz w:val="24"/>
           <w:szCs w:val="24"/>
         </w:rPr>
-        <w:t>Software maintenance process improvement is one of the key research areas focused by researchers in past few decades. Even though, Software development model such as ISO 9001, Capability Maturity Model Integrated (CMMI) team and SPICE (now ISO/IEC TR 15504) are providing efficient guidelines, it require a great amount of time,</w:t>
-      </w:r>
-      <w:r>
-        <w:rPr>
-          <w:rFonts w:ascii="Calibri" w:hAnsi="Calibri" w:cs="Segoe UI"/>
-          <w:color w:val="000000"/>
-          <w:sz w:val="24"/>
-          <w:szCs w:val="24"/>
-        </w:rPr>
-        <w:t xml:space="preserve"> </w:t>
-      </w:r>
-      <w:r>
-        <w:rPr>
-          <w:rFonts w:ascii="Calibri" w:hAnsi="Calibri" w:cs="Segoe UI"/>
-          <w:color w:val="000000"/>
-          <w:sz w:val="24"/>
-          <w:szCs w:val="24"/>
-        </w:rPr>
-        <w:t>money and effort to adapt in software development organization. In this paper, Hayes, Mohamed and Gao introduce new software maintenance paradigm called Observe-Mine-</w:t>
+        <w:t>Software maintenance process improvement is one of the key research areas focused by researchers in past few decades. Even though, Software development model such as ISO 9001, Capability Maturity Model Integrated (CMMI) team and SPICE (now ISO/IEC TR 15504) are providing efficient guidelines, it require a great amount of time, money and effort to adapt in software development organization. In this paper, Hayes, Mohamed and Gao introduce new software maintenance paradigm called Observe-Mine-</w:t>
       </w:r>
       <w:proofErr w:type="gramStart"/>
       <w:r>
@@ -775,16 +725,7 @@
           <w:sz w:val="24"/>
           <w:szCs w:val="24"/>
         </w:rPr>
-        <w:t>OMA) to enhance the software maintenance practices in an agile way.  The approach is defined based on the natural observation practice and k</w:t>
-      </w:r>
-      <w:r>
-        <w:rPr>
-          <w:rFonts w:ascii="Calibri" w:hAnsi="Calibri" w:cs="Segoe UI"/>
-          <w:color w:val="000000"/>
-          <w:sz w:val="24"/>
-          <w:szCs w:val="24"/>
-        </w:rPr>
-        <w:t>nowledges of software teams and</w:t>
+        <w:t>OMA) to enhance the software maintenance practices in an agile way.  The approach is defined based on the natural observation practice and knowledges of software teams and</w:t>
       </w:r>
       <w:r>
         <w:rPr>
@@ -1182,16 +1123,7 @@
           <w:sz w:val="24"/>
           <w:szCs w:val="24"/>
         </w:rPr>
-        <w:t xml:space="preserve">     In data mining phase, </w:t>
-      </w:r>
-      <w:r>
-        <w:rPr>
-          <w:rFonts w:ascii="Calibri" w:hAnsi="Calibri" w:cs="Segoe UI"/>
-          <w:color w:val="000000"/>
-          <w:sz w:val="24"/>
-          <w:szCs w:val="24"/>
-        </w:rPr>
-        <w:t>it is also sub-divided into four process steps</w:t>
+        <w:t xml:space="preserve">     In data mining phase, it is also sub-divided into four process steps</w:t>
       </w:r>
     </w:p>
     <w:p>
@@ -1402,61 +1334,7 @@
           <w:sz w:val="24"/>
           <w:szCs w:val="24"/>
         </w:rPr>
-        <w:t>O</w:t>
-      </w:r>
-      <w:r>
-        <w:rPr>
-          <w:rFonts w:ascii="Calibri" w:hAnsi="Calibri" w:cs="Segoe UI"/>
-          <w:color w:val="000000"/>
-          <w:sz w:val="24"/>
-          <w:szCs w:val="24"/>
-        </w:rPr>
-        <w:t xml:space="preserve">MA paradigm was experienced in a </w:t>
-      </w:r>
-      <w:r>
-        <w:rPr>
-          <w:rFonts w:ascii="Calibri" w:hAnsi="Calibri" w:cs="Segoe UI"/>
-          <w:color w:val="000000"/>
-          <w:sz w:val="24"/>
-          <w:szCs w:val="24"/>
-        </w:rPr>
-        <w:t xml:space="preserve">few different projects including Perot Health Care System, Persona Digital </w:t>
-      </w:r>
-      <w:r>
-        <w:rPr>
-          <w:rFonts w:ascii="Calibri" w:hAnsi="Calibri" w:cs="Segoe UI"/>
-          <w:color w:val="000000"/>
-          <w:sz w:val="24"/>
-          <w:szCs w:val="24"/>
-        </w:rPr>
-        <w:t xml:space="preserve">Assistant Project developed by </w:t>
-      </w:r>
-      <w:r>
-        <w:rPr>
-          <w:rFonts w:ascii="Calibri" w:hAnsi="Calibri" w:cs="Segoe UI"/>
-          <w:color w:val="000000"/>
-          <w:sz w:val="24"/>
-          <w:szCs w:val="24"/>
-        </w:rPr>
-        <w:t xml:space="preserve">Graduate </w:t>
-      </w:r>
-      <w:r>
-        <w:rPr>
-          <w:rFonts w:ascii="Calibri" w:hAnsi="Calibri" w:cs="Segoe UI"/>
-          <w:color w:val="000000"/>
-          <w:sz w:val="24"/>
-          <w:szCs w:val="24"/>
-        </w:rPr>
-        <w:t>and three more others (PA0, PA2 &amp;</w:t>
-      </w:r>
-      <w:r>
-        <w:rPr>
-          <w:rFonts w:ascii="Calibri" w:hAnsi="Calibri" w:cs="Segoe UI"/>
-          <w:color w:val="000000"/>
-          <w:sz w:val="24"/>
-          <w:szCs w:val="24"/>
-        </w:rPr>
-        <w:t xml:space="preserve"> Spathic). </w:t>
+        <w:t xml:space="preserve">OMA paradigm was experienced in a few different projects including Perot Health Care System, Persona Digital Assistant Project developed by Graduate and three more others (PA0, PA2 &amp; Spathic). </w:t>
       </w:r>
     </w:p>
     <w:p>
@@ -1555,23 +1433,7 @@
           <w:sz w:val="24"/>
           <w:szCs w:val="24"/>
         </w:rPr>
-        <w:t>Title: Advancing Candidate Link Generation for</w:t>
-      </w:r>
-      <w:r>
-        <w:rPr>
-          <w:rFonts w:ascii="Calibri" w:hAnsi="Calibri"/>
-          <w:sz w:val="24"/>
-          <w:szCs w:val="24"/>
-        </w:rPr>
-        <w:t xml:space="preserve"> </w:t>
-      </w:r>
-      <w:r>
-        <w:rPr>
-          <w:rFonts w:ascii="Calibri" w:hAnsi="Calibri"/>
-          <w:sz w:val="24"/>
-          <w:szCs w:val="24"/>
-        </w:rPr>
-        <w:t>Requirements Tracing: The Study of Methods</w:t>
+        <w:t>Title: Advancing Candidate Link Generation for Requirements Tracing: The Study of Methods</w:t>
       </w:r>
     </w:p>
     <w:p>
@@ -1655,18 +1517,7 @@
           <w:sz w:val="24"/>
           <w:szCs w:val="24"/>
         </w:rPr>
-        <w:t>REquiremen</w:t>
-      </w:r>
-      <w:bookmarkStart w:id="0" w:name="_GoBack"/>
-      <w:bookmarkEnd w:id="0"/>
-      <w:r>
-        <w:rPr>
-          <w:rFonts w:ascii="Calibri" w:hAnsi="Calibri" w:cs="Segoe UI"/>
-          <w:color w:val="000000"/>
-          <w:sz w:val="24"/>
-          <w:szCs w:val="24"/>
-        </w:rPr>
-        <w:t>ts</w:t>
+        <w:t>REquirements</w:t>
       </w:r>
       <w:proofErr w:type="spellEnd"/>
       <w:r>
@@ -1881,43 +1732,7 @@
           <w:sz w:val="24"/>
           <w:szCs w:val="24"/>
         </w:rPr>
-        <w:t>In general, requirements tracing process includes various stages ranging from document parsing, candidate link evaluation, Trace Results Verification &amp; Verificat</w:t>
-      </w:r>
-      <w:r>
-        <w:rPr>
-          <w:rFonts w:ascii="Calibri" w:hAnsi="Calibri" w:cs="Segoe UI"/>
-          <w:color w:val="000000"/>
-          <w:sz w:val="24"/>
-          <w:szCs w:val="24"/>
-        </w:rPr>
-        <w:t>ion and so forth. In this paper</w:t>
-      </w:r>
-      <w:r>
-        <w:rPr>
-          <w:rFonts w:ascii="Calibri" w:hAnsi="Calibri" w:cs="Segoe UI"/>
-          <w:color w:val="000000"/>
-          <w:sz w:val="24"/>
-          <w:szCs w:val="24"/>
-        </w:rPr>
-        <w:t>,</w:t>
-      </w:r>
-      <w:r>
-        <w:rPr>
-          <w:rFonts w:ascii="Calibri" w:hAnsi="Calibri" w:cs="Segoe UI"/>
-          <w:color w:val="000000"/>
-          <w:sz w:val="24"/>
-          <w:szCs w:val="24"/>
-        </w:rPr>
-        <w:t xml:space="preserve"> </w:t>
-      </w:r>
-      <w:r>
-        <w:rPr>
-          <w:rFonts w:ascii="Calibri" w:hAnsi="Calibri" w:cs="Segoe UI"/>
-          <w:color w:val="000000"/>
-          <w:sz w:val="24"/>
-          <w:szCs w:val="24"/>
-        </w:rPr>
-        <w:t xml:space="preserve">the tracing processes are broken down into the following seven high level steps </w:t>
+        <w:t xml:space="preserve">In general, requirements tracing process includes various stages ranging from document parsing, candidate link evaluation, Trace Results Verification &amp; Verification and so forth. In this paper, the tracing processes are broken down into the following seven high level steps </w:t>
       </w:r>
     </w:p>
     <w:p>
@@ -2523,13 +2338,58 @@
     </w:p>
     <w:p>
       <w:pPr>
-        <w:jc w:val="both"/>
-        <w:rPr>
-          <w:rFonts w:ascii="Calibri" w:hAnsi="Calibri"/>
-          <w:sz w:val="24"/>
-          <w:szCs w:val="24"/>
-        </w:rPr>
-      </w:pPr>
+        <w:rPr>
+          <w:rFonts w:ascii="Calibri" w:hAnsi="Calibri"/>
+          <w:sz w:val="24"/>
+          <w:szCs w:val="24"/>
+        </w:rPr>
+      </w:pPr>
+      <w:r>
+        <w:rPr>
+          <w:rFonts w:ascii="Calibri" w:hAnsi="Calibri"/>
+          <w:sz w:val="24"/>
+          <w:szCs w:val="24"/>
+        </w:rPr>
+        <w:br w:type="page"/>
+      </w:r>
+    </w:p>
+    <w:p>
+      <w:pPr>
+        <w:pStyle w:val="Heading2"/>
+      </w:pPr>
+      <w:r>
+        <w:lastRenderedPageBreak/>
+        <w:t>References</w:t>
+      </w:r>
+    </w:p>
+    <w:p>
+      <w:bookmarkStart w:id="0" w:name="_GoBack"/>
+      <w:bookmarkEnd w:id="0"/>
+    </w:p>
+    <w:p>
+      <w:r>
+        <w:t>CLELAND-HUANG, J., GOTEL, O. &amp; ZISMAN, A. 2012. Software and systems traceability, London, New York, Springer.</w:t>
+      </w:r>
+    </w:p>
+    <w:p>
+      <w:r>
+        <w:t xml:space="preserve">HAYES, J. H., DEKHTYAR, A. &amp; SUNDARAM, S. K. 2006. Advancing candidate link generation for requirements tracing: The study of methods. </w:t>
+      </w:r>
+      <w:proofErr w:type="spellStart"/>
+      <w:proofErr w:type="gramStart"/>
+      <w:r>
+        <w:t>Ieee</w:t>
+      </w:r>
+      <w:proofErr w:type="spellEnd"/>
+      <w:proofErr w:type="gramEnd"/>
+      <w:r>
+        <w:t xml:space="preserve"> Transactions on Software Engineering, 32, 4-19.</w:t>
+      </w:r>
+    </w:p>
+    <w:p>
+      <w:r>
+        <w:t>HAYES, J. H., PATEL, S. C., ZHAO, L. M. &amp; IEEE COMPUTER, S. 2004. A metrics-based software maintenance effort model.</w:t>
+      </w:r>
     </w:p>
     <w:sectPr>
       <w:pgSz w:w="12240" w:h="15840"/>

</xml_diff>

<commit_message>
Updated the March Literature Review Document with References List
</commit_message>
<xml_diff>
--- a/Literature Review/March 2017 Literature Review .docx
+++ b/Literature Review/March 2017 Literature Review .docx
@@ -2362,28 +2362,23 @@
         <w:t>References</w:t>
       </w:r>
     </w:p>
-    <w:p>
+    <w:p/>
+    <w:p>
+      <w:r>
+        <w:t>HAYES, J. H., DEKHTYAR, A. &amp; SUNDARAM, S. K. 2006. Advancing candidate link generation for requirements tracing: The study of methods. I</w:t>
+      </w:r>
+      <w:r>
+        <w:t>EEE</w:t>
+      </w:r>
       <w:bookmarkStart w:id="0" w:name="_GoBack"/>
       <w:bookmarkEnd w:id="0"/>
-    </w:p>
-    <w:p>
-      <w:r>
-        <w:t>CLELAND-HUANG, J., GOTEL, O. &amp; ZISMAN, A. 2012. Software and systems traceability, London, New York, Springer.</w:t>
-      </w:r>
-    </w:p>
-    <w:p>
-      <w:r>
-        <w:t xml:space="preserve">HAYES, J. H., DEKHTYAR, A. &amp; SUNDARAM, S. K. 2006. Advancing candidate link generation for requirements tracing: The study of methods. </w:t>
-      </w:r>
-      <w:proofErr w:type="spellStart"/>
-      <w:proofErr w:type="gramStart"/>
-      <w:r>
-        <w:t>Ieee</w:t>
-      </w:r>
-      <w:proofErr w:type="spellEnd"/>
-      <w:proofErr w:type="gramEnd"/>
       <w:r>
         <w:t xml:space="preserve"> Transactions on Software Engineering, 32, 4-19.</w:t>
+      </w:r>
+    </w:p>
+    <w:p>
+      <w:r>
+        <w:t>HAYES, J. H., MOHAMED, N. &amp; GAO, T. H. 2003. Observe-mine-adopt (OMA): an agile way to enhance software maintainability. Journal of Software Maintenance and Evolution-Research and Practice, 15, 297-323.</w:t>
       </w:r>
     </w:p>
     <w:p>

</xml_diff>

<commit_message>
Jane Clelang - Software Traceability
</commit_message>
<xml_diff>
--- a/Literature Review/March 2017 Literature Review .docx
+++ b/Literature Review/March 2017 Literature Review .docx
@@ -4,25 +4,22 @@
   <w:body>
     <w:p>
       <w:pPr>
+        <w:pStyle w:val="Heading1"/>
+      </w:pPr>
+      <w:r>
+        <w:t>Title: A Metrics-Based Software Maintenance Effort Model</w:t>
+      </w:r>
+    </w:p>
+    <w:p>
+      <w:pPr>
         <w:pStyle w:val="Heading2"/>
-        <w:pBdr>
-          <w:bottom w:val="single" w:sz="4" w:space="1" w:color="auto"/>
-        </w:pBdr>
-        <w:jc w:val="both"/>
-        <w:rPr>
-          <w:rFonts w:ascii="Calibri" w:hAnsi="Calibri"/>
-          <w:sz w:val="24"/>
-          <w:szCs w:val="24"/>
-        </w:rPr>
-      </w:pPr>
-      <w:r>
-        <w:rPr>
-          <w:rFonts w:ascii="Calibri" w:hAnsi="Calibri"/>
-          <w:sz w:val="24"/>
-          <w:szCs w:val="24"/>
-        </w:rPr>
-        <w:t>Title: A Metrics-Based Software Maintenance Effort Model</w:t>
-      </w:r>
+        <w:jc w:val="both"/>
+        <w:rPr>
+          <w:rFonts w:ascii="Calibri" w:hAnsi="Calibri"/>
+          <w:sz w:val="24"/>
+          <w:szCs w:val="24"/>
+        </w:rPr>
+      </w:pPr>
     </w:p>
     <w:p>
       <w:pPr>
@@ -34,6 +31,72 @@
           <w:szCs w:val="24"/>
         </w:rPr>
       </w:pPr>
+      <w:r>
+        <w:rPr>
+          <w:rFonts w:ascii="Calibri" w:hAnsi="Calibri"/>
+          <w:sz w:val="24"/>
+          <w:szCs w:val="24"/>
+        </w:rPr>
+        <w:t xml:space="preserve">Description </w:t>
+      </w:r>
+    </w:p>
+    <w:p>
+      <w:pPr>
+        <w:autoSpaceDE w:val="0"/>
+        <w:autoSpaceDN w:val="0"/>
+        <w:adjustRightInd w:val="0"/>
+        <w:spacing w:after="0" w:line="240" w:lineRule="auto"/>
+        <w:jc w:val="both"/>
+        <w:rPr>
+          <w:rFonts w:ascii="Calibri" w:hAnsi="Calibri" w:cs="Segoe UI"/>
+          <w:sz w:val="24"/>
+          <w:szCs w:val="24"/>
+        </w:rPr>
+      </w:pPr>
+      <w:r>
+        <w:rPr>
+          <w:rFonts w:ascii="Calibri" w:hAnsi="Calibri" w:cs="Segoe UI"/>
+          <w:color w:val="000000"/>
+          <w:sz w:val="24"/>
+          <w:szCs w:val="24"/>
+        </w:rPr>
+        <w:t>Tactic and strategy applied on software maintenance effort estimation model is greatly influence on accuracy of project planning and resource allocation sector.  By estimating maintenance time and effort efficiently, team members can overcome long haul burden of underestimate issue. With this intention, Hayes, Patel and Zhao introduces metrics-based maintenance effort estimation model called Adaptive Maintenance Effort Model (</w:t>
+      </w:r>
+      <w:proofErr w:type="spellStart"/>
+      <w:r>
+        <w:rPr>
+          <w:rFonts w:ascii="Calibri" w:hAnsi="Calibri" w:cs="Segoe UI"/>
+          <w:color w:val="000000"/>
+          <w:sz w:val="24"/>
+          <w:szCs w:val="24"/>
+        </w:rPr>
+        <w:t>AMEffMo</w:t>
+      </w:r>
+      <w:proofErr w:type="spellEnd"/>
+      <w:r>
+        <w:rPr>
+          <w:rFonts w:ascii="Calibri" w:hAnsi="Calibri" w:cs="Segoe UI"/>
+          <w:color w:val="000000"/>
+          <w:sz w:val="24"/>
+          <w:szCs w:val="24"/>
+        </w:rPr>
+        <w:t xml:space="preserve">) for managers and maintainers. </w:t>
+      </w:r>
+    </w:p>
+    <w:p>
+      <w:pPr>
+        <w:autoSpaceDE w:val="0"/>
+        <w:autoSpaceDN w:val="0"/>
+        <w:adjustRightInd w:val="0"/>
+        <w:spacing w:after="0" w:line="240" w:lineRule="auto"/>
+        <w:jc w:val="both"/>
+        <w:rPr>
+          <w:rFonts w:ascii="Calibri" w:hAnsi="Calibri" w:cs="Segoe UI"/>
+          <w:color w:val="000000"/>
+          <w:sz w:val="24"/>
+          <w:szCs w:val="24"/>
+        </w:rPr>
+      </w:pPr>
     </w:p>
     <w:p>
       <w:pPr>
@@ -51,30 +114,225 @@
           <w:sz w:val="24"/>
           <w:szCs w:val="24"/>
         </w:rPr>
-        <w:t xml:space="preserve">Description </w:t>
-      </w:r>
-    </w:p>
-    <w:p>
-      <w:pPr>
-        <w:autoSpaceDE w:val="0"/>
-        <w:autoSpaceDN w:val="0"/>
-        <w:adjustRightInd w:val="0"/>
-        <w:spacing w:after="0" w:line="240" w:lineRule="auto"/>
-        <w:jc w:val="both"/>
-        <w:rPr>
-          <w:rFonts w:ascii="Calibri" w:hAnsi="Calibri" w:cs="Segoe UI"/>
-          <w:sz w:val="24"/>
-          <w:szCs w:val="24"/>
-        </w:rPr>
-      </w:pPr>
-      <w:r>
-        <w:rPr>
-          <w:rFonts w:ascii="Calibri" w:hAnsi="Calibri" w:cs="Segoe UI"/>
-          <w:color w:val="000000"/>
-          <w:sz w:val="24"/>
-          <w:szCs w:val="24"/>
-        </w:rPr>
-        <w:t>Tactic and strategy applied on software maintenance effort estimation model is greatly influence on accuracy of project planning and resource allocation sector.  By estimating maintenance time and effort efficiently, team members can overcome long haul burden of underestimate issue. With this intention, Hayes, Patel and Zhao introduces metrics-based maintenance effort estimation model called Adaptive Maintenance Effort Model (</w:t>
+        <w:t>Research Objectives</w:t>
+      </w:r>
+    </w:p>
+    <w:p>
+      <w:pPr>
+        <w:autoSpaceDE w:val="0"/>
+        <w:autoSpaceDN w:val="0"/>
+        <w:adjustRightInd w:val="0"/>
+        <w:spacing w:after="0" w:line="240" w:lineRule="auto"/>
+        <w:jc w:val="both"/>
+        <w:rPr>
+          <w:rFonts w:ascii="Calibri" w:hAnsi="Calibri" w:cs="Segoe UI"/>
+          <w:sz w:val="24"/>
+          <w:szCs w:val="24"/>
+        </w:rPr>
+      </w:pPr>
+      <w:r>
+        <w:rPr>
+          <w:rFonts w:ascii="Calibri" w:hAnsi="Calibri" w:cs="Segoe UI"/>
+          <w:color w:val="000000"/>
+          <w:sz w:val="24"/>
+          <w:szCs w:val="24"/>
+        </w:rPr>
+        <w:t xml:space="preserve">This paper aimed to formulate maintenance effort estimation model to produce results in person hours.  </w:t>
+      </w:r>
+    </w:p>
+    <w:p>
+      <w:pPr>
+        <w:jc w:val="both"/>
+        <w:rPr>
+          <w:rFonts w:ascii="Calibri" w:hAnsi="Calibri"/>
+          <w:sz w:val="24"/>
+          <w:szCs w:val="24"/>
+        </w:rPr>
+      </w:pPr>
+    </w:p>
+    <w:p>
+      <w:pPr>
+        <w:pStyle w:val="Heading2"/>
+        <w:jc w:val="both"/>
+        <w:rPr>
+          <w:rFonts w:ascii="Calibri" w:hAnsi="Calibri"/>
+          <w:sz w:val="24"/>
+          <w:szCs w:val="24"/>
+        </w:rPr>
+      </w:pPr>
+      <w:r>
+        <w:rPr>
+          <w:rFonts w:ascii="Calibri" w:hAnsi="Calibri"/>
+          <w:sz w:val="24"/>
+          <w:szCs w:val="24"/>
+        </w:rPr>
+        <w:t>Research algorithms and Theory</w:t>
+      </w:r>
+    </w:p>
+    <w:p>
+      <w:pPr>
+        <w:autoSpaceDE w:val="0"/>
+        <w:autoSpaceDN w:val="0"/>
+        <w:adjustRightInd w:val="0"/>
+        <w:spacing w:after="0" w:line="240" w:lineRule="auto"/>
+        <w:jc w:val="both"/>
+        <w:rPr>
+          <w:rFonts w:ascii="Calibri" w:hAnsi="Calibri" w:cs="Segoe UI"/>
+          <w:color w:val="000000"/>
+          <w:sz w:val="24"/>
+          <w:szCs w:val="24"/>
+        </w:rPr>
+      </w:pPr>
+    </w:p>
+    <w:p>
+      <w:pPr>
+        <w:autoSpaceDE w:val="0"/>
+        <w:autoSpaceDN w:val="0"/>
+        <w:adjustRightInd w:val="0"/>
+        <w:spacing w:after="0" w:line="240" w:lineRule="auto"/>
+        <w:jc w:val="both"/>
+        <w:rPr>
+          <w:rFonts w:ascii="Calibri" w:hAnsi="Calibri" w:cs="Segoe UI"/>
+          <w:color w:val="000000"/>
+          <w:sz w:val="24"/>
+          <w:szCs w:val="24"/>
+        </w:rPr>
+      </w:pPr>
+      <w:r>
+        <w:rPr>
+          <w:rFonts w:ascii="Calibri" w:hAnsi="Calibri" w:cs="Segoe UI"/>
+          <w:color w:val="000000"/>
+          <w:sz w:val="24"/>
+          <w:szCs w:val="24"/>
+        </w:rPr>
+        <w:t>In the beginning, researchers applied metrics</w:t>
+      </w:r>
+      <w:r>
+        <w:rPr>
+          <w:rFonts w:ascii="Calibri" w:hAnsi="Calibri" w:cs="Segoe UI"/>
+          <w:color w:val="000000"/>
+          <w:sz w:val="24"/>
+          <w:szCs w:val="24"/>
+        </w:rPr>
+        <w:t xml:space="preserve"> </w:t>
+      </w:r>
+      <w:r>
+        <w:rPr>
+          <w:rFonts w:ascii="Calibri" w:hAnsi="Calibri" w:cs="Segoe UI"/>
+          <w:color w:val="000000"/>
+          <w:sz w:val="24"/>
+          <w:szCs w:val="24"/>
+        </w:rPr>
+        <w:t>from two previous studied</w:t>
+      </w:r>
+      <w:r>
+        <w:rPr>
+          <w:rFonts w:ascii="Calibri" w:hAnsi="Calibri" w:cs="Segoe UI"/>
+          <w:color w:val="000000"/>
+          <w:sz w:val="24"/>
+          <w:szCs w:val="24"/>
+        </w:rPr>
+        <w:t>, which outlines the influential factors on maintenance effort, to preform correlation analysis.  Then, the top two correlation metrics namely; "%Operator Changed</w:t>
+      </w:r>
+      <w:proofErr w:type="gramStart"/>
+      <w:r>
+        <w:rPr>
+          <w:rFonts w:ascii="Calibri" w:hAnsi="Calibri" w:cs="Segoe UI"/>
+          <w:color w:val="000000"/>
+          <w:sz w:val="24"/>
+          <w:szCs w:val="24"/>
+        </w:rPr>
+        <w:t>"  &amp;</w:t>
+      </w:r>
+      <w:proofErr w:type="gramEnd"/>
+      <w:r>
+        <w:rPr>
+          <w:rFonts w:ascii="Calibri" w:hAnsi="Calibri" w:cs="Segoe UI"/>
+          <w:color w:val="000000"/>
+          <w:sz w:val="24"/>
+          <w:szCs w:val="24"/>
+        </w:rPr>
+        <w:t xml:space="preserve"> LOC Difference Delta-DLOC are selected to design the model. Based on two metrics, below two estimation models ar</w:t>
+      </w:r>
+      <w:r>
+        <w:rPr>
+          <w:rFonts w:ascii="Calibri" w:hAnsi="Calibri" w:cs="Segoe UI"/>
+          <w:color w:val="000000"/>
+          <w:sz w:val="24"/>
+          <w:szCs w:val="24"/>
+        </w:rPr>
+        <w:t xml:space="preserve">e </w:t>
+      </w:r>
+      <w:r>
+        <w:rPr>
+          <w:rFonts w:ascii="Calibri" w:hAnsi="Calibri" w:cs="Segoe UI"/>
+          <w:color w:val="000000"/>
+          <w:sz w:val="24"/>
+          <w:szCs w:val="24"/>
+        </w:rPr>
+        <w:t xml:space="preserve">provided in the study. </w:t>
+      </w:r>
+    </w:p>
+    <w:p>
+      <w:pPr>
+        <w:autoSpaceDE w:val="0"/>
+        <w:autoSpaceDN w:val="0"/>
+        <w:adjustRightInd w:val="0"/>
+        <w:spacing w:after="0" w:line="240" w:lineRule="auto"/>
+        <w:jc w:val="both"/>
+        <w:rPr>
+          <w:rFonts w:ascii="Calibri" w:hAnsi="Calibri" w:cs="Segoe UI"/>
+          <w:color w:val="000000"/>
+          <w:sz w:val="24"/>
+          <w:szCs w:val="24"/>
+        </w:rPr>
+      </w:pPr>
+    </w:p>
+    <w:p>
+      <w:pPr>
+        <w:autoSpaceDE w:val="0"/>
+        <w:autoSpaceDN w:val="0"/>
+        <w:adjustRightInd w:val="0"/>
+        <w:spacing w:after="0" w:line="240" w:lineRule="auto"/>
+        <w:jc w:val="both"/>
+        <w:rPr>
+          <w:rFonts w:ascii="Calibri" w:hAnsi="Calibri" w:cs="Segoe UI"/>
+          <w:color w:val="000000"/>
+          <w:sz w:val="24"/>
+          <w:szCs w:val="24"/>
+        </w:rPr>
+      </w:pPr>
+      <w:r>
+        <w:rPr>
+          <w:rFonts w:ascii="Calibri" w:hAnsi="Calibri" w:cs="Segoe UI"/>
+          <w:color w:val="000000"/>
+          <w:sz w:val="24"/>
+          <w:szCs w:val="24"/>
+        </w:rPr>
+        <w:t xml:space="preserve">E = 63 + .1DLOC </w:t>
+      </w:r>
+    </w:p>
+    <w:p>
+      <w:pPr>
+        <w:autoSpaceDE w:val="0"/>
+        <w:autoSpaceDN w:val="0"/>
+        <w:adjustRightInd w:val="0"/>
+        <w:spacing w:after="0" w:line="240" w:lineRule="auto"/>
+        <w:jc w:val="both"/>
+        <w:rPr>
+          <w:rFonts w:ascii="Calibri" w:hAnsi="Calibri" w:cs="Segoe UI"/>
+          <w:sz w:val="24"/>
+          <w:szCs w:val="24"/>
+        </w:rPr>
+      </w:pPr>
+      <w:r>
+        <w:rPr>
+          <w:rFonts w:ascii="Calibri" w:hAnsi="Calibri" w:cs="Segoe UI"/>
+          <w:color w:val="000000"/>
+          <w:sz w:val="24"/>
+          <w:szCs w:val="24"/>
+        </w:rPr>
+        <w:t xml:space="preserve">E = -124 + 7.5 </w:t>
       </w:r>
       <w:proofErr w:type="spellStart"/>
       <w:r>
@@ -84,6 +342,93 @@
           <w:sz w:val="24"/>
           <w:szCs w:val="24"/>
         </w:rPr>
+        <w:t>DNoprtr</w:t>
+      </w:r>
+      <w:proofErr w:type="spellEnd"/>
+    </w:p>
+    <w:p>
+      <w:pPr>
+        <w:jc w:val="both"/>
+        <w:rPr>
+          <w:rFonts w:ascii="Calibri" w:hAnsi="Calibri"/>
+          <w:sz w:val="24"/>
+          <w:szCs w:val="24"/>
+        </w:rPr>
+      </w:pPr>
+    </w:p>
+    <w:p>
+      <w:pPr>
+        <w:pStyle w:val="Heading2"/>
+        <w:jc w:val="both"/>
+        <w:rPr>
+          <w:rFonts w:ascii="Calibri" w:hAnsi="Calibri"/>
+          <w:sz w:val="24"/>
+          <w:szCs w:val="24"/>
+        </w:rPr>
+      </w:pPr>
+      <w:r>
+        <w:rPr>
+          <w:rFonts w:ascii="Calibri" w:hAnsi="Calibri"/>
+          <w:sz w:val="24"/>
+          <w:szCs w:val="24"/>
+        </w:rPr>
+        <w:t xml:space="preserve">How to apply tool/approach/framework </w:t>
+      </w:r>
+    </w:p>
+    <w:p>
+      <w:pPr>
+        <w:autoSpaceDE w:val="0"/>
+        <w:autoSpaceDN w:val="0"/>
+        <w:adjustRightInd w:val="0"/>
+        <w:spacing w:after="0" w:line="240" w:lineRule="auto"/>
+        <w:jc w:val="both"/>
+        <w:rPr>
+          <w:rFonts w:ascii="Calibri" w:hAnsi="Calibri" w:cs="Segoe UI"/>
+          <w:color w:val="000000"/>
+          <w:sz w:val="24"/>
+          <w:szCs w:val="24"/>
+        </w:rPr>
+      </w:pPr>
+    </w:p>
+    <w:p>
+      <w:pPr>
+        <w:autoSpaceDE w:val="0"/>
+        <w:autoSpaceDN w:val="0"/>
+        <w:adjustRightInd w:val="0"/>
+        <w:spacing w:after="0" w:line="240" w:lineRule="auto"/>
+        <w:jc w:val="both"/>
+        <w:rPr>
+          <w:rFonts w:ascii="Calibri" w:hAnsi="Calibri" w:cs="Segoe UI"/>
+          <w:sz w:val="24"/>
+          <w:szCs w:val="24"/>
+        </w:rPr>
+      </w:pPr>
+      <w:r>
+        <w:rPr>
+          <w:rFonts w:ascii="Calibri" w:hAnsi="Calibri" w:cs="Segoe UI"/>
+          <w:color w:val="000000"/>
+          <w:sz w:val="24"/>
+          <w:szCs w:val="24"/>
+        </w:rPr>
+        <w:t>Project managers and maintai</w:t>
+      </w:r>
+      <w:r>
+        <w:rPr>
+          <w:rFonts w:ascii="Calibri" w:hAnsi="Calibri" w:cs="Segoe UI"/>
+          <w:color w:val="000000"/>
+          <w:sz w:val="24"/>
+          <w:szCs w:val="24"/>
+        </w:rPr>
+        <w:t xml:space="preserve">ner can apply </w:t>
+      </w:r>
+      <w:proofErr w:type="spellStart"/>
+      <w:r>
+        <w:rPr>
+          <w:rFonts w:ascii="Calibri" w:hAnsi="Calibri" w:cs="Segoe UI"/>
+          <w:color w:val="000000"/>
+          <w:sz w:val="24"/>
+          <w:szCs w:val="24"/>
+        </w:rPr>
         <w:t>AMEffMo</w:t>
       </w:r>
       <w:proofErr w:type="spellEnd"/>
@@ -94,19 +439,23 @@
           <w:sz w:val="24"/>
           <w:szCs w:val="24"/>
         </w:rPr>
-        <w:t xml:space="preserve">) for managers and maintainers. </w:t>
-      </w:r>
-    </w:p>
-    <w:p>
-      <w:pPr>
-        <w:autoSpaceDE w:val="0"/>
-        <w:autoSpaceDN w:val="0"/>
-        <w:adjustRightInd w:val="0"/>
-        <w:spacing w:after="0" w:line="240" w:lineRule="auto"/>
-        <w:jc w:val="both"/>
-        <w:rPr>
-          <w:rFonts w:ascii="Calibri" w:hAnsi="Calibri" w:cs="Segoe UI"/>
-          <w:color w:val="000000"/>
+        <w:t xml:space="preserve"> model by </w:t>
+      </w:r>
+      <w:r>
+        <w:rPr>
+          <w:rFonts w:ascii="Calibri" w:hAnsi="Calibri" w:cs="Segoe UI"/>
+          <w:color w:val="000000"/>
+          <w:sz w:val="24"/>
+          <w:szCs w:val="24"/>
+        </w:rPr>
+        <w:t xml:space="preserve">using the two given formula, to estimate maintenance effort hours. </w:t>
+      </w:r>
+    </w:p>
+    <w:p>
+      <w:pPr>
+        <w:jc w:val="both"/>
+        <w:rPr>
+          <w:rFonts w:ascii="Calibri" w:hAnsi="Calibri"/>
           <w:sz w:val="24"/>
           <w:szCs w:val="24"/>
         </w:rPr>
@@ -128,37 +477,73 @@
           <w:sz w:val="24"/>
           <w:szCs w:val="24"/>
         </w:rPr>
-        <w:t>Research Objectives</w:t>
-      </w:r>
-    </w:p>
-    <w:p>
-      <w:pPr>
-        <w:autoSpaceDE w:val="0"/>
-        <w:autoSpaceDN w:val="0"/>
-        <w:adjustRightInd w:val="0"/>
-        <w:spacing w:after="0" w:line="240" w:lineRule="auto"/>
-        <w:jc w:val="both"/>
-        <w:rPr>
-          <w:rFonts w:ascii="Calibri" w:hAnsi="Calibri" w:cs="Segoe UI"/>
-          <w:sz w:val="24"/>
-          <w:szCs w:val="24"/>
-        </w:rPr>
-      </w:pPr>
-      <w:r>
-        <w:rPr>
-          <w:rFonts w:ascii="Calibri" w:hAnsi="Calibri" w:cs="Segoe UI"/>
-          <w:color w:val="000000"/>
-          <w:sz w:val="24"/>
-          <w:szCs w:val="24"/>
-        </w:rPr>
-        <w:t xml:space="preserve">This paper aimed to formulate maintenance effort estimation model to produce results in person hours.  </w:t>
-      </w:r>
-    </w:p>
-    <w:p>
-      <w:pPr>
-        <w:jc w:val="both"/>
-        <w:rPr>
-          <w:rFonts w:ascii="Calibri" w:hAnsi="Calibri"/>
+        <w:t>Research Evaluation</w:t>
+      </w:r>
+    </w:p>
+    <w:p>
+      <w:pPr>
+        <w:autoSpaceDE w:val="0"/>
+        <w:autoSpaceDN w:val="0"/>
+        <w:adjustRightInd w:val="0"/>
+        <w:spacing w:after="0" w:line="240" w:lineRule="auto"/>
+        <w:jc w:val="both"/>
+        <w:rPr>
+          <w:rFonts w:ascii="Calibri" w:hAnsi="Calibri" w:cs="Segoe UI"/>
+          <w:color w:val="000000"/>
+          <w:sz w:val="24"/>
+          <w:szCs w:val="24"/>
+        </w:rPr>
+      </w:pPr>
+      <w:proofErr w:type="spellStart"/>
+      <w:r>
+        <w:rPr>
+          <w:rFonts w:ascii="Calibri" w:hAnsi="Calibri" w:cs="Segoe UI"/>
+          <w:color w:val="000000"/>
+          <w:sz w:val="24"/>
+          <w:szCs w:val="24"/>
+        </w:rPr>
+        <w:t>AMEffMo</w:t>
+      </w:r>
+      <w:proofErr w:type="spellEnd"/>
+      <w:r>
+        <w:rPr>
+          <w:rFonts w:ascii="Calibri" w:hAnsi="Calibri" w:cs="Segoe UI"/>
+          <w:color w:val="000000"/>
+          <w:sz w:val="24"/>
+          <w:szCs w:val="24"/>
+        </w:rPr>
+        <w:t xml:space="preserve"> model is formulated and evaluated by applying regression analysis on four sources of software project data including CS 499</w:t>
+      </w:r>
+      <w:proofErr w:type="gramStart"/>
+      <w:r>
+        <w:rPr>
+          <w:rFonts w:ascii="Calibri" w:hAnsi="Calibri" w:cs="Segoe UI"/>
+          <w:color w:val="000000"/>
+          <w:sz w:val="24"/>
+          <w:szCs w:val="24"/>
+        </w:rPr>
+        <w:t>,CS</w:t>
+      </w:r>
+      <w:proofErr w:type="gramEnd"/>
+      <w:r>
+        <w:rPr>
+          <w:rFonts w:ascii="Calibri" w:hAnsi="Calibri" w:cs="Segoe UI"/>
+          <w:color w:val="000000"/>
+          <w:sz w:val="24"/>
+          <w:szCs w:val="24"/>
+        </w:rPr>
+        <w:t xml:space="preserve"> 616 from University of Kentucky and Industry research data from [12]. The researcher used 70% of project data to design the model and the rest 30% for verification and validation.</w:t>
+      </w:r>
+    </w:p>
+    <w:p>
+      <w:pPr>
+        <w:autoSpaceDE w:val="0"/>
+        <w:autoSpaceDN w:val="0"/>
+        <w:adjustRightInd w:val="0"/>
+        <w:spacing w:after="0" w:line="240" w:lineRule="auto"/>
+        <w:jc w:val="both"/>
+        <w:rPr>
+          <w:rFonts w:ascii="Calibri" w:hAnsi="Calibri" w:cs="Segoe UI"/>
           <w:sz w:val="24"/>
           <w:szCs w:val="24"/>
         </w:rPr>
@@ -180,405 +565,6 @@
           <w:sz w:val="24"/>
           <w:szCs w:val="24"/>
         </w:rPr>
-        <w:t>Research algorithms and Theory</w:t>
-      </w:r>
-    </w:p>
-    <w:p>
-      <w:pPr>
-        <w:autoSpaceDE w:val="0"/>
-        <w:autoSpaceDN w:val="0"/>
-        <w:adjustRightInd w:val="0"/>
-        <w:spacing w:after="0" w:line="240" w:lineRule="auto"/>
-        <w:jc w:val="both"/>
-        <w:rPr>
-          <w:rFonts w:ascii="Calibri" w:hAnsi="Calibri" w:cs="Segoe UI"/>
-          <w:color w:val="000000"/>
-          <w:sz w:val="24"/>
-          <w:szCs w:val="24"/>
-        </w:rPr>
-      </w:pPr>
-    </w:p>
-    <w:p>
-      <w:pPr>
-        <w:autoSpaceDE w:val="0"/>
-        <w:autoSpaceDN w:val="0"/>
-        <w:adjustRightInd w:val="0"/>
-        <w:spacing w:after="0" w:line="240" w:lineRule="auto"/>
-        <w:jc w:val="both"/>
-        <w:rPr>
-          <w:rFonts w:ascii="Calibri" w:hAnsi="Calibri" w:cs="Segoe UI"/>
-          <w:color w:val="000000"/>
-          <w:sz w:val="24"/>
-          <w:szCs w:val="24"/>
-        </w:rPr>
-      </w:pPr>
-      <w:r>
-        <w:rPr>
-          <w:rFonts w:ascii="Calibri" w:hAnsi="Calibri" w:cs="Segoe UI"/>
-          <w:color w:val="000000"/>
-          <w:sz w:val="24"/>
-          <w:szCs w:val="24"/>
-        </w:rPr>
-        <w:t>In the beginning, researchers applied metrics</w:t>
-      </w:r>
-      <w:r>
-        <w:rPr>
-          <w:rFonts w:ascii="Calibri" w:hAnsi="Calibri" w:cs="Segoe UI"/>
-          <w:color w:val="000000"/>
-          <w:sz w:val="24"/>
-          <w:szCs w:val="24"/>
-        </w:rPr>
-        <w:t xml:space="preserve"> </w:t>
-      </w:r>
-      <w:r>
-        <w:rPr>
-          <w:rFonts w:ascii="Calibri" w:hAnsi="Calibri" w:cs="Segoe UI"/>
-          <w:color w:val="000000"/>
-          <w:sz w:val="24"/>
-          <w:szCs w:val="24"/>
-        </w:rPr>
-        <w:t>from two previous studied</w:t>
-      </w:r>
-      <w:r>
-        <w:rPr>
-          <w:rFonts w:ascii="Calibri" w:hAnsi="Calibri" w:cs="Segoe UI"/>
-          <w:color w:val="000000"/>
-          <w:sz w:val="24"/>
-          <w:szCs w:val="24"/>
-        </w:rPr>
-        <w:t>, which outlines the influential factors on maintenance effort, to preform correlation analysis.  Then, the top two correlation metrics namely; "%Operator Changed</w:t>
-      </w:r>
-      <w:proofErr w:type="gramStart"/>
-      <w:r>
-        <w:rPr>
-          <w:rFonts w:ascii="Calibri" w:hAnsi="Calibri" w:cs="Segoe UI"/>
-          <w:color w:val="000000"/>
-          <w:sz w:val="24"/>
-          <w:szCs w:val="24"/>
-        </w:rPr>
-        <w:t>"  &amp;</w:t>
-      </w:r>
-      <w:proofErr w:type="gramEnd"/>
-      <w:r>
-        <w:rPr>
-          <w:rFonts w:ascii="Calibri" w:hAnsi="Calibri" w:cs="Segoe UI"/>
-          <w:color w:val="000000"/>
-          <w:sz w:val="24"/>
-          <w:szCs w:val="24"/>
-        </w:rPr>
-        <w:t xml:space="preserve"> LOC Difference Delta-DLOC are selected to design the model. Based on two metrics, below two estimation models ar</w:t>
-      </w:r>
-      <w:r>
-        <w:rPr>
-          <w:rFonts w:ascii="Calibri" w:hAnsi="Calibri" w:cs="Segoe UI"/>
-          <w:color w:val="000000"/>
-          <w:sz w:val="24"/>
-          <w:szCs w:val="24"/>
-        </w:rPr>
-        <w:t xml:space="preserve">e </w:t>
-      </w:r>
-      <w:r>
-        <w:rPr>
-          <w:rFonts w:ascii="Calibri" w:hAnsi="Calibri" w:cs="Segoe UI"/>
-          <w:color w:val="000000"/>
-          <w:sz w:val="24"/>
-          <w:szCs w:val="24"/>
-        </w:rPr>
-        <w:t xml:space="preserve">provided in the study. </w:t>
-      </w:r>
-    </w:p>
-    <w:p>
-      <w:pPr>
-        <w:autoSpaceDE w:val="0"/>
-        <w:autoSpaceDN w:val="0"/>
-        <w:adjustRightInd w:val="0"/>
-        <w:spacing w:after="0" w:line="240" w:lineRule="auto"/>
-        <w:jc w:val="both"/>
-        <w:rPr>
-          <w:rFonts w:ascii="Calibri" w:hAnsi="Calibri" w:cs="Segoe UI"/>
-          <w:color w:val="000000"/>
-          <w:sz w:val="24"/>
-          <w:szCs w:val="24"/>
-        </w:rPr>
-      </w:pPr>
-    </w:p>
-    <w:p>
-      <w:pPr>
-        <w:autoSpaceDE w:val="0"/>
-        <w:autoSpaceDN w:val="0"/>
-        <w:adjustRightInd w:val="0"/>
-        <w:spacing w:after="0" w:line="240" w:lineRule="auto"/>
-        <w:jc w:val="both"/>
-        <w:rPr>
-          <w:rFonts w:ascii="Calibri" w:hAnsi="Calibri" w:cs="Segoe UI"/>
-          <w:color w:val="000000"/>
-          <w:sz w:val="24"/>
-          <w:szCs w:val="24"/>
-        </w:rPr>
-      </w:pPr>
-      <w:r>
-        <w:rPr>
-          <w:rFonts w:ascii="Calibri" w:hAnsi="Calibri" w:cs="Segoe UI"/>
-          <w:color w:val="000000"/>
-          <w:sz w:val="24"/>
-          <w:szCs w:val="24"/>
-        </w:rPr>
-        <w:t xml:space="preserve">E = 63 + .1DLOC </w:t>
-      </w:r>
-    </w:p>
-    <w:p>
-      <w:pPr>
-        <w:autoSpaceDE w:val="0"/>
-        <w:autoSpaceDN w:val="0"/>
-        <w:adjustRightInd w:val="0"/>
-        <w:spacing w:after="0" w:line="240" w:lineRule="auto"/>
-        <w:jc w:val="both"/>
-        <w:rPr>
-          <w:rFonts w:ascii="Calibri" w:hAnsi="Calibri" w:cs="Segoe UI"/>
-          <w:sz w:val="24"/>
-          <w:szCs w:val="24"/>
-        </w:rPr>
-      </w:pPr>
-      <w:r>
-        <w:rPr>
-          <w:rFonts w:ascii="Calibri" w:hAnsi="Calibri" w:cs="Segoe UI"/>
-          <w:color w:val="000000"/>
-          <w:sz w:val="24"/>
-          <w:szCs w:val="24"/>
-        </w:rPr>
-        <w:t xml:space="preserve">E = -124 + 7.5 </w:t>
-      </w:r>
-      <w:proofErr w:type="spellStart"/>
-      <w:r>
-        <w:rPr>
-          <w:rFonts w:ascii="Calibri" w:hAnsi="Calibri" w:cs="Segoe UI"/>
-          <w:color w:val="000000"/>
-          <w:sz w:val="24"/>
-          <w:szCs w:val="24"/>
-        </w:rPr>
-        <w:t>DNoprtr</w:t>
-      </w:r>
-      <w:proofErr w:type="spellEnd"/>
-    </w:p>
-    <w:p>
-      <w:pPr>
-        <w:jc w:val="both"/>
-        <w:rPr>
-          <w:rFonts w:ascii="Calibri" w:hAnsi="Calibri"/>
-          <w:sz w:val="24"/>
-          <w:szCs w:val="24"/>
-        </w:rPr>
-      </w:pPr>
-    </w:p>
-    <w:p>
-      <w:pPr>
-        <w:pStyle w:val="Heading2"/>
-        <w:jc w:val="both"/>
-        <w:rPr>
-          <w:rFonts w:ascii="Calibri" w:hAnsi="Calibri"/>
-          <w:sz w:val="24"/>
-          <w:szCs w:val="24"/>
-        </w:rPr>
-      </w:pPr>
-      <w:r>
-        <w:rPr>
-          <w:rFonts w:ascii="Calibri" w:hAnsi="Calibri"/>
-          <w:sz w:val="24"/>
-          <w:szCs w:val="24"/>
-        </w:rPr>
-        <w:t xml:space="preserve">How to apply tool/approach/framework </w:t>
-      </w:r>
-    </w:p>
-    <w:p>
-      <w:pPr>
-        <w:autoSpaceDE w:val="0"/>
-        <w:autoSpaceDN w:val="0"/>
-        <w:adjustRightInd w:val="0"/>
-        <w:spacing w:after="0" w:line="240" w:lineRule="auto"/>
-        <w:jc w:val="both"/>
-        <w:rPr>
-          <w:rFonts w:ascii="Calibri" w:hAnsi="Calibri" w:cs="Segoe UI"/>
-          <w:color w:val="000000"/>
-          <w:sz w:val="24"/>
-          <w:szCs w:val="24"/>
-        </w:rPr>
-      </w:pPr>
-    </w:p>
-    <w:p>
-      <w:pPr>
-        <w:autoSpaceDE w:val="0"/>
-        <w:autoSpaceDN w:val="0"/>
-        <w:adjustRightInd w:val="0"/>
-        <w:spacing w:after="0" w:line="240" w:lineRule="auto"/>
-        <w:jc w:val="both"/>
-        <w:rPr>
-          <w:rFonts w:ascii="Calibri" w:hAnsi="Calibri" w:cs="Segoe UI"/>
-          <w:sz w:val="24"/>
-          <w:szCs w:val="24"/>
-        </w:rPr>
-      </w:pPr>
-      <w:r>
-        <w:rPr>
-          <w:rFonts w:ascii="Calibri" w:hAnsi="Calibri" w:cs="Segoe UI"/>
-          <w:color w:val="000000"/>
-          <w:sz w:val="24"/>
-          <w:szCs w:val="24"/>
-        </w:rPr>
-        <w:t>Project managers and maintai</w:t>
-      </w:r>
-      <w:r>
-        <w:rPr>
-          <w:rFonts w:ascii="Calibri" w:hAnsi="Calibri" w:cs="Segoe UI"/>
-          <w:color w:val="000000"/>
-          <w:sz w:val="24"/>
-          <w:szCs w:val="24"/>
-        </w:rPr>
-        <w:t xml:space="preserve">ner can apply </w:t>
-      </w:r>
-      <w:proofErr w:type="spellStart"/>
-      <w:r>
-        <w:rPr>
-          <w:rFonts w:ascii="Calibri" w:hAnsi="Calibri" w:cs="Segoe UI"/>
-          <w:color w:val="000000"/>
-          <w:sz w:val="24"/>
-          <w:szCs w:val="24"/>
-        </w:rPr>
-        <w:t>AMEffMo</w:t>
-      </w:r>
-      <w:proofErr w:type="spellEnd"/>
-      <w:r>
-        <w:rPr>
-          <w:rFonts w:ascii="Calibri" w:hAnsi="Calibri" w:cs="Segoe UI"/>
-          <w:color w:val="000000"/>
-          <w:sz w:val="24"/>
-          <w:szCs w:val="24"/>
-        </w:rPr>
-        <w:t xml:space="preserve"> model by </w:t>
-      </w:r>
-      <w:r>
-        <w:rPr>
-          <w:rFonts w:ascii="Calibri" w:hAnsi="Calibri" w:cs="Segoe UI"/>
-          <w:color w:val="000000"/>
-          <w:sz w:val="24"/>
-          <w:szCs w:val="24"/>
-        </w:rPr>
-        <w:t xml:space="preserve">using the two given formula, to estimate maintenance effort hours. </w:t>
-      </w:r>
-    </w:p>
-    <w:p>
-      <w:pPr>
-        <w:jc w:val="both"/>
-        <w:rPr>
-          <w:rFonts w:ascii="Calibri" w:hAnsi="Calibri"/>
-          <w:sz w:val="24"/>
-          <w:szCs w:val="24"/>
-        </w:rPr>
-      </w:pPr>
-    </w:p>
-    <w:p>
-      <w:pPr>
-        <w:pStyle w:val="Heading2"/>
-        <w:jc w:val="both"/>
-        <w:rPr>
-          <w:rFonts w:ascii="Calibri" w:hAnsi="Calibri"/>
-          <w:sz w:val="24"/>
-          <w:szCs w:val="24"/>
-        </w:rPr>
-      </w:pPr>
-      <w:r>
-        <w:rPr>
-          <w:rFonts w:ascii="Calibri" w:hAnsi="Calibri"/>
-          <w:sz w:val="24"/>
-          <w:szCs w:val="24"/>
-        </w:rPr>
-        <w:t>Research Evaluation</w:t>
-      </w:r>
-    </w:p>
-    <w:p>
-      <w:pPr>
-        <w:autoSpaceDE w:val="0"/>
-        <w:autoSpaceDN w:val="0"/>
-        <w:adjustRightInd w:val="0"/>
-        <w:spacing w:after="0" w:line="240" w:lineRule="auto"/>
-        <w:jc w:val="both"/>
-        <w:rPr>
-          <w:rFonts w:ascii="Calibri" w:hAnsi="Calibri" w:cs="Segoe UI"/>
-          <w:color w:val="000000"/>
-          <w:sz w:val="24"/>
-          <w:szCs w:val="24"/>
-        </w:rPr>
-      </w:pPr>
-      <w:proofErr w:type="spellStart"/>
-      <w:r>
-        <w:rPr>
-          <w:rFonts w:ascii="Calibri" w:hAnsi="Calibri" w:cs="Segoe UI"/>
-          <w:color w:val="000000"/>
-          <w:sz w:val="24"/>
-          <w:szCs w:val="24"/>
-        </w:rPr>
-        <w:t>AMEffMo</w:t>
-      </w:r>
-      <w:proofErr w:type="spellEnd"/>
-      <w:r>
-        <w:rPr>
-          <w:rFonts w:ascii="Calibri" w:hAnsi="Calibri" w:cs="Segoe UI"/>
-          <w:color w:val="000000"/>
-          <w:sz w:val="24"/>
-          <w:szCs w:val="24"/>
-        </w:rPr>
-        <w:t xml:space="preserve"> model is formulated and evaluated by applying regression analysis on four sources of software project data including CS 499</w:t>
-      </w:r>
-      <w:proofErr w:type="gramStart"/>
-      <w:r>
-        <w:rPr>
-          <w:rFonts w:ascii="Calibri" w:hAnsi="Calibri" w:cs="Segoe UI"/>
-          <w:color w:val="000000"/>
-          <w:sz w:val="24"/>
-          <w:szCs w:val="24"/>
-        </w:rPr>
-        <w:t>,CS</w:t>
-      </w:r>
-      <w:proofErr w:type="gramEnd"/>
-      <w:r>
-        <w:rPr>
-          <w:rFonts w:ascii="Calibri" w:hAnsi="Calibri" w:cs="Segoe UI"/>
-          <w:color w:val="000000"/>
-          <w:sz w:val="24"/>
-          <w:szCs w:val="24"/>
-        </w:rPr>
-        <w:t xml:space="preserve"> 616 from University of Kentucky and Industry research data from [12]. The researcher used 70% of project data to design the model and the rest 30% for verification and validation.</w:t>
-      </w:r>
-    </w:p>
-    <w:p>
-      <w:pPr>
-        <w:autoSpaceDE w:val="0"/>
-        <w:autoSpaceDN w:val="0"/>
-        <w:adjustRightInd w:val="0"/>
-        <w:spacing w:after="0" w:line="240" w:lineRule="auto"/>
-        <w:jc w:val="both"/>
-        <w:rPr>
-          <w:rFonts w:ascii="Calibri" w:hAnsi="Calibri" w:cs="Segoe UI"/>
-          <w:sz w:val="24"/>
-          <w:szCs w:val="24"/>
-        </w:rPr>
-      </w:pPr>
-    </w:p>
-    <w:p>
-      <w:pPr>
-        <w:pStyle w:val="Heading2"/>
-        <w:jc w:val="both"/>
-        <w:rPr>
-          <w:rFonts w:ascii="Calibri" w:hAnsi="Calibri"/>
-          <w:sz w:val="24"/>
-          <w:szCs w:val="24"/>
-        </w:rPr>
-      </w:pPr>
-      <w:r>
-        <w:rPr>
-          <w:rFonts w:ascii="Calibri" w:hAnsi="Calibri"/>
-          <w:sz w:val="24"/>
-          <w:szCs w:val="24"/>
-        </w:rPr>
         <w:t>Research Restrictions of Usage</w:t>
       </w:r>
     </w:p>
@@ -623,33 +609,31 @@
     </w:p>
     <w:p>
       <w:pPr>
-        <w:pStyle w:val="Heading2"/>
-        <w:pBdr>
-          <w:bottom w:val="single" w:sz="4" w:space="1" w:color="auto"/>
-        </w:pBdr>
-        <w:jc w:val="both"/>
-        <w:rPr>
-          <w:rFonts w:ascii="Calibri" w:hAnsi="Calibri" w:cs="Segoe UI"/>
-          <w:color w:val="000000"/>
-          <w:sz w:val="24"/>
-          <w:szCs w:val="24"/>
-        </w:rPr>
-      </w:pPr>
-      <w:r>
-        <w:rPr>
-          <w:rFonts w:ascii="Calibri" w:hAnsi="Calibri" w:cs="Segoe UI"/>
-          <w:color w:val="000000"/>
-          <w:sz w:val="24"/>
-          <w:szCs w:val="24"/>
+        <w:autoSpaceDE w:val="0"/>
+        <w:autoSpaceDN w:val="0"/>
+        <w:adjustRightInd w:val="0"/>
+        <w:spacing w:after="0" w:line="240" w:lineRule="auto"/>
+        <w:jc w:val="both"/>
+        <w:rPr>
+          <w:rFonts w:ascii="Calibri" w:hAnsi="Calibri" w:cs="Segoe UI"/>
+          <w:color w:val="000000"/>
+          <w:sz w:val="24"/>
+          <w:szCs w:val="24"/>
+        </w:rPr>
+      </w:pPr>
+    </w:p>
+    <w:p>
+      <w:pPr>
+        <w:pStyle w:val="Heading1"/>
+      </w:pPr>
+      <w:r>
+        <w:rPr>
+          <w:rFonts w:cs="Segoe UI"/>
+          <w:color w:val="000000"/>
         </w:rPr>
         <w:br w:type="page"/>
       </w:r>
       <w:r>
-        <w:rPr>
-          <w:rFonts w:ascii="Calibri" w:hAnsi="Calibri"/>
-          <w:sz w:val="24"/>
-          <w:szCs w:val="24"/>
-        </w:rPr>
         <w:lastRenderedPageBreak/>
         <w:t>Title: Observe-mine-adopt (OMA): an agile way to enhance software maintainability</w:t>
       </w:r>
@@ -675,6 +659,8 @@
           <w:szCs w:val="24"/>
         </w:rPr>
       </w:pPr>
+      <w:bookmarkStart w:id="0" w:name="_GoBack"/>
+      <w:bookmarkEnd w:id="0"/>
       <w:r>
         <w:rPr>
           <w:rFonts w:ascii="Calibri" w:hAnsi="Calibri"/>
@@ -1417,22 +1403,8 @@
     <w:p>
       <w:pPr>
         <w:pStyle w:val="Heading1"/>
-        <w:pBdr>
-          <w:bottom w:val="single" w:sz="4" w:space="1" w:color="auto"/>
-        </w:pBdr>
-        <w:jc w:val="both"/>
-        <w:rPr>
-          <w:rFonts w:ascii="Calibri" w:hAnsi="Calibri"/>
-          <w:sz w:val="24"/>
-          <w:szCs w:val="24"/>
-        </w:rPr>
-      </w:pPr>
-      <w:r>
-        <w:rPr>
-          <w:rFonts w:ascii="Calibri" w:hAnsi="Calibri"/>
-          <w:sz w:val="24"/>
-          <w:szCs w:val="24"/>
-        </w:rPr>
+      </w:pPr>
+      <w:r>
         <w:t>Title: Advancing Candidate Link Generation for Requirements Tracing: The Study of Methods</w:t>
       </w:r>
     </w:p>
@@ -1619,6 +1591,7 @@
           <w:sz w:val="24"/>
           <w:szCs w:val="24"/>
         </w:rPr>
+        <w:lastRenderedPageBreak/>
         <w:t>Research algorithms and Theory</w:t>
       </w:r>
     </w:p>
@@ -1653,7 +1626,6 @@
           <w:sz w:val="24"/>
           <w:szCs w:val="24"/>
         </w:rPr>
-        <w:lastRenderedPageBreak/>
         <w:t xml:space="preserve">The tool applied two Information Retrieval Algorithms namely; </w:t>
       </w:r>
       <w:proofErr w:type="spellStart"/>
@@ -2365,15 +2337,7 @@
     <w:p/>
     <w:p>
       <w:r>
-        <w:t>HAYES, J. H., DEKHTYAR, A. &amp; SUNDARAM, S. K. 2006. Advancing candidate link generation for requirements tracing: The study of methods. I</w:t>
-      </w:r>
-      <w:r>
-        <w:t>EEE</w:t>
-      </w:r>
-      <w:bookmarkStart w:id="0" w:name="_GoBack"/>
-      <w:bookmarkEnd w:id="0"/>
-      <w:r>
-        <w:t xml:space="preserve"> Transactions on Software Engineering, 32, 4-19.</w:t>
+        <w:t>HAYES, J. H., DEKHTYAR, A. &amp; SUNDARAM, S. K. 2006. Advancing candidate link generation for requirements tracing: The study of methods. IEEE Transactions on Software Engineering, 32, 4-19.</w:t>
       </w:r>
     </w:p>
     <w:p>

</xml_diff>